<commit_message>
Update to Adaptive Algorithm document
Update to Adaptive Algorithm document to remove an odd comment.
</commit_message>
<xml_diff>
--- a/_original_documents/AdaptiveAlgorithm.docx
+++ b/_original_documents/AdaptiveAlgorithm.docx
@@ -2613,10 +2613,10 @@
             <v:path o:extrusionok="f" gradientshapeok="t" o:connecttype="rect"/>
             <o:lock v:ext="edit" aspectratio="t"/>
           </v:shapetype>
-          <v:shape id="_x0000_i1025" type="#_x0000_t75" style="width:322.4pt;height:51.05pt" o:ole="">
+          <v:shape id="_x0000_i1025" type="#_x0000_t75" style="width:322.35pt;height:51.05pt" o:ole="">
             <v:imagedata r:id="rId18" o:title=""/>
           </v:shape>
-          <o:OLEObject Type="Embed" ProgID="Equation.3" ShapeID="_x0000_i1025" DrawAspect="Content" ObjectID="_1523449885" r:id="rId19"/>
+          <o:OLEObject Type="Embed" ProgID="Equation.3" ShapeID="_x0000_i1025" DrawAspect="Content" ObjectID="_1548058106" r:id="rId19"/>
         </w:object>
       </w:r>
       <w:r>
@@ -2651,10 +2651,10 @@
           <w:position w:val="-14"/>
         </w:rPr>
         <w:object w:dxaOrig="320" w:dyaOrig="380" w14:anchorId="5C7E132C">
-          <v:shape id="_x0000_i1026" type="#_x0000_t75" style="width:16.1pt;height:18.8pt" o:ole="">
+          <v:shape id="_x0000_i1026" type="#_x0000_t75" style="width:15.9pt;height:18.4pt" o:ole="">
             <v:imagedata r:id="rId20" o:title=""/>
           </v:shape>
-          <o:OLEObject Type="Embed" ProgID="Equation.3" ShapeID="_x0000_i1026" DrawAspect="Content" ObjectID="_1523449886" r:id="rId21"/>
+          <o:OLEObject Type="Embed" ProgID="Equation.3" ShapeID="_x0000_i1026" DrawAspect="Content" ObjectID="_1548058107" r:id="rId21"/>
         </w:object>
       </w:r>
       <w:r>
@@ -2811,10 +2811,10 @@
           <w:position w:val="-14"/>
         </w:rPr>
         <w:object w:dxaOrig="380" w:dyaOrig="380" w14:anchorId="6BB263FC">
-          <v:shape id="_x0000_i1027" type="#_x0000_t75" style="width:18.8pt;height:18.8pt" o:ole="">
+          <v:shape id="_x0000_i1027" type="#_x0000_t75" style="width:18.4pt;height:18.4pt" o:ole="">
             <v:imagedata r:id="rId22" o:title=""/>
           </v:shape>
-          <o:OLEObject Type="Embed" ProgID="Equation.3" ShapeID="_x0000_i1027" DrawAspect="Content" ObjectID="_1523449887" r:id="rId23"/>
+          <o:OLEObject Type="Embed" ProgID="Equation.3" ShapeID="_x0000_i1027" DrawAspect="Content" ObjectID="_1548058108" r:id="rId23"/>
         </w:object>
       </w:r>
       <w:r>
@@ -2866,10 +2866,10 @@
           <w:position w:val="-14"/>
         </w:rPr>
         <w:object w:dxaOrig="320" w:dyaOrig="380" w14:anchorId="35B2B50E">
-          <v:shape id="_x0000_i1028" type="#_x0000_t75" style="width:16.1pt;height:18.8pt" o:ole="">
+          <v:shape id="_x0000_i1028" type="#_x0000_t75" style="width:15.9pt;height:18.4pt" o:ole="">
             <v:imagedata r:id="rId24" o:title=""/>
           </v:shape>
-          <o:OLEObject Type="Embed" ProgID="Equation.3" ShapeID="_x0000_i1028" DrawAspect="Content" ObjectID="_1523449888" r:id="rId25"/>
+          <o:OLEObject Type="Embed" ProgID="Equation.3" ShapeID="_x0000_i1028" DrawAspect="Content" ObjectID="_1548058109" r:id="rId25"/>
         </w:object>
       </w:r>
       <w:r>
@@ -5095,10 +5095,10 @@
           <w:position w:val="-96"/>
         </w:rPr>
         <w:object w:dxaOrig="5140" w:dyaOrig="2040" w14:anchorId="23D8B354">
-          <v:shape id="_x0000_i1029" type="#_x0000_t75" style="width:257.9pt;height:102.1pt" o:ole="">
+          <v:shape id="_x0000_i1029" type="#_x0000_t75" style="width:257.85pt;height:102.15pt" o:ole="">
             <v:imagedata r:id="rId26" o:title=""/>
           </v:shape>
-          <o:OLEObject Type="Embed" ProgID="Equation.3" ShapeID="_x0000_i1029" DrawAspect="Content" ObjectID="_1523449889" r:id="rId27"/>
+          <o:OLEObject Type="Embed" ProgID="Equation.3" ShapeID="_x0000_i1029" DrawAspect="Content" ObjectID="_1548058110" r:id="rId27"/>
         </w:object>
       </w:r>
     </w:p>
@@ -5228,10 +5228,10 @@
           <w:position w:val="-24"/>
         </w:rPr>
         <w:object w:dxaOrig="1120" w:dyaOrig="620" w14:anchorId="4B645DCE">
-          <v:shape id="_x0000_i1030" type="#_x0000_t75" style="width:56.4pt;height:31.15pt" o:ole="">
+          <v:shape id="_x0000_i1030" type="#_x0000_t75" style="width:56.1pt;height:31pt" o:ole="">
             <v:imagedata r:id="rId28" o:title=""/>
           </v:shape>
-          <o:OLEObject Type="Embed" ProgID="Equation.3" ShapeID="_x0000_i1030" DrawAspect="Content" ObjectID="_1523449890" r:id="rId29"/>
+          <o:OLEObject Type="Embed" ProgID="Equation.3" ShapeID="_x0000_i1030" DrawAspect="Content" ObjectID="_1548058111" r:id="rId29"/>
         </w:object>
       </w:r>
       <w:r>
@@ -10340,8 +10340,6 @@
       <w:r>
         <w:t>In addition, two conditions will each individually and independently cause termination of the test:</w:t>
       </w:r>
-      <w:bookmarkStart w:id="24" w:name="_GoBack"/>
-      <w:bookmarkEnd w:id="24"/>
     </w:p>
     <w:p>
       <w:pPr>
@@ -10371,12 +10369,12 @@
       <w:pPr>
         <w:pStyle w:val="UH1"/>
       </w:pPr>
-      <w:bookmarkStart w:id="25" w:name="_Toc355173466"/>
+      <w:bookmarkStart w:id="24" w:name="_Toc355173466"/>
       <w:r>
         <w:lastRenderedPageBreak/>
         <w:t>A1. Definitions of User-Settable Parameters</w:t>
       </w:r>
-      <w:bookmarkEnd w:id="25"/>
+      <w:bookmarkEnd w:id="24"/>
     </w:p>
     <w:p>
       <w:pPr>
@@ -12011,8 +12009,13 @@
               <w:ind w:left="0"/>
             </w:pPr>
             <w:r>
-              <w:t>The number of standard errors below which the difference is considered “too close” to the adaptive cut to proceed.  In general, this will signal proceeding to a final segment that contains off-grade items. Ugh.</w:t>
+              <w:t>The number of standard errors below which the difference is considered “too close” to the adaptive cut to proceed.  In general, this will signal proceeding to a final segment th</w:t>
             </w:r>
+            <w:r>
+              <w:t>at contains off-grade items.</w:t>
+            </w:r>
+            <w:bookmarkStart w:id="25" w:name="_GoBack"/>
+            <w:bookmarkEnd w:id="25"/>
           </w:p>
         </w:tc>
         <w:tc>
@@ -12515,7 +12518,7 @@
         <w:rFonts w:ascii="Arial Narrow" w:hAnsi="Arial Narrow"/>
         <w:noProof/>
       </w:rPr>
-      <w:t>14</w:t>
+      <w:t>13</w:t>
     </w:r>
     <w:r>
       <w:rPr>
@@ -21548,7 +21551,7 @@
 </file>
 
 <file path=customXml/itemProps1.xml><?xml version="1.0" encoding="utf-8"?>
-<ds:datastoreItem xmlns:ds="http://schemas.openxmlformats.org/officeDocument/2006/customXml" ds:itemID="{7FBB502A-51BB-43B2-A2F2-FC67C4099485}">
+<ds:datastoreItem xmlns:ds="http://schemas.openxmlformats.org/officeDocument/2006/customXml" ds:itemID="{8C33C77A-8C1F-4AC0-BF5C-F7BCD50969B7}">
   <ds:schemaRefs>
     <ds:schemaRef ds:uri="http://schemas.openxmlformats.org/officeDocument/2006/bibliography"/>
   </ds:schemaRefs>
@@ -21556,7 +21559,7 @@
 </file>
 
 <file path=customXml/itemProps2.xml><?xml version="1.0" encoding="utf-8"?>
-<ds:datastoreItem xmlns:ds="http://schemas.openxmlformats.org/officeDocument/2006/customXml" ds:itemID="{FB5CCEA3-4502-4C84-9CB0-1926EAE342D3}">
+<ds:datastoreItem xmlns:ds="http://schemas.openxmlformats.org/officeDocument/2006/customXml" ds:itemID="{6FE96D02-7EB0-43A0-A855-7B43CE6431D4}">
   <ds:schemaRefs>
     <ds:schemaRef ds:uri="http://schemas.openxmlformats.org/officeDocument/2006/bibliography"/>
   </ds:schemaRefs>

</xml_diff>